<commit_message>
Updated formatting and content for initial hypothesis for approval for Project #1
</commit_message>
<xml_diff>
--- a/Project Ideation/Project #1 Ideation_Submission for Approval.docx
+++ b/Project Ideation/Project #1 Ideation_Submission for Approval.docx
@@ -3,39 +3,65 @@
 <w:document xmlns:wpc="http://schemas.microsoft.com/office/word/2010/wordprocessingCanvas" xmlns:cx="http://schemas.microsoft.com/office/drawing/2014/chartex" xmlns:cx1="http://schemas.microsoft.com/office/drawing/2015/9/8/chartex" xmlns:cx2="http://schemas.microsoft.com/office/drawing/2015/10/21/chartex" xmlns:cx3="http://schemas.microsoft.com/office/drawing/2016/5/9/chartex" xmlns:cx4="http://schemas.microsoft.com/office/drawing/2016/5/10/chartex" xmlns:cx5="http://schemas.microsoft.com/office/drawing/2016/5/11/chartex" xmlns:cx6="http://schemas.microsoft.com/office/drawing/2016/5/12/chartex" xmlns:cx7="http://schemas.microsoft.com/office/drawing/2016/5/13/chartex" xmlns:cx8="http://schemas.microsoft.com/office/drawing/2016/5/14/chartex" xmlns:mc="http://schemas.openxmlformats.org/markup-compatibility/2006" xmlns:aink="http://schemas.microsoft.com/office/drawing/2016/ink" xmlns:am3d="http://schemas.microsoft.com/office/drawing/2017/model3d" xmlns:o="urn:schemas-microsoft-com:office:office" xmlns:oel="http://schemas.microsoft.com/office/2019/extlst" xmlns:r="http://schemas.openxmlformats.org/officeDocument/2006/relationships" xmlns:m="http://schemas.openxmlformats.org/officeDocument/2006/math" xmlns:v="urn:schemas-microsoft-com:vml" xmlns:wp14="http://schemas.microsoft.com/office/word/2010/wordprocessingDrawing" xmlns:wp="http://schemas.openxmlformats.org/drawingml/2006/wordprocessingDrawing" xmlns:w10="urn:schemas-microsoft-com:office:word" xmlns:w="http://schemas.openxmlformats.org/wordprocessingml/2006/main" xmlns:w14="http://schemas.microsoft.com/office/word/2010/wordml" xmlns:w15="http://schemas.microsoft.com/office/word/2012/wordml" xmlns:w16cex="http://schemas.microsoft.com/office/word/2018/wordml/cex" xmlns:w16cid="http://schemas.microsoft.com/office/word/2016/wordml/cid" xmlns:w16="http://schemas.microsoft.com/office/word/2018/wordml" xmlns:w16sdtdh="http://schemas.microsoft.com/office/word/2020/wordml/sdtdatahash" xmlns:w16se="http://schemas.microsoft.com/office/word/2015/wordml/symex" xmlns:wpg="http://schemas.microsoft.com/office/word/2010/wordprocessingGroup" xmlns:wpi="http://schemas.microsoft.com/office/word/2010/wordprocessingInk" xmlns:wne="http://schemas.microsoft.com/office/word/2006/wordml" xmlns:wps="http://schemas.microsoft.com/office/word/2010/wordprocessingShape" mc:Ignorable="w14 w15 w16se w16cid w16 w16cex w16sdtdh wp14">
   <w:body>
     <w:p>
-      <w:r>
-        <w:t>Dataset: US Airbnb Open Data</w:t>
-      </w:r>
-      <w:r>
-        <w:br/>
-        <w:t>Size: 218K unique values</w:t>
-      </w:r>
-      <w:r>
-        <w:br/>
-        <w:t>Timeframe: 2020 &amp; 2023</w:t>
-      </w:r>
-    </w:p>
-    <w:p>
-      <w:r>
+      <w:pPr>
         <w:rPr>
           <w:b/>
           <w:bCs/>
         </w:rPr>
-        <w:t>Data Analysis</w:t>
-      </w:r>
+      </w:pPr>
       <w:r>
         <w:rPr>
           <w:b/>
           <w:bCs/>
         </w:rPr>
-        <w:t xml:space="preserve"> / Exploration Hypothesis</w:t>
-      </w:r>
-      <w:r>
+        <w:t xml:space="preserve">Inputs: </w:t>
+      </w:r>
+    </w:p>
+    <w:p>
+      <w:r>
+        <w:t>Dataset: US Airbnb Open Data</w:t>
+      </w:r>
+      <w:r>
+        <w:br/>
+      </w:r>
+      <w:r>
+        <w:t>Size: 218K unique values</w:t>
+      </w:r>
+      <w:r>
+        <w:br/>
+      </w:r>
+      <w:r>
+        <w:t>Timeframe: 2020 &amp; 2023</w:t>
+      </w:r>
+    </w:p>
+    <w:p>
+      <w:pPr>
         <w:rPr>
           <w:b/>
           <w:bCs/>
         </w:rPr>
-        <w:t xml:space="preserve">: </w:t>
+      </w:pPr>
+      <w:r>
+        <w:rPr>
+          <w:b/>
+          <w:bCs/>
+        </w:rPr>
+        <w:t xml:space="preserve">Data Analysis / Exploration Hypothesis: </w:t>
+      </w:r>
+    </w:p>
+    <w:p>
+      <w:pPr>
+        <w:rPr>
+          <w:i/>
+          <w:iCs/>
+        </w:rPr>
+      </w:pPr>
+      <w:r>
+        <w:rPr>
+          <w:i/>
+          <w:iCs/>
+        </w:rPr>
+        <w:t>Understanding customer demand to inform investment decisions</w:t>
       </w:r>
     </w:p>
     <w:p>
@@ -43,7 +69,7 @@
         <w:pStyle w:val="ListParagraph"/>
         <w:numPr>
           <w:ilvl w:val="0"/>
-          <w:numId w:val="1"/>
+          <w:numId w:val="3"/>
         </w:numPr>
       </w:pPr>
       <w:r>
@@ -55,7 +81,7 @@
         <w:pStyle w:val="ListParagraph"/>
         <w:numPr>
           <w:ilvl w:val="0"/>
-          <w:numId w:val="1"/>
+          <w:numId w:val="3"/>
         </w:numPr>
       </w:pPr>
       <w:r>
@@ -67,19 +93,26 @@
         <w:pStyle w:val="ListParagraph"/>
         <w:numPr>
           <w:ilvl w:val="0"/>
-          <w:numId w:val="1"/>
+          <w:numId w:val="3"/>
         </w:numPr>
       </w:pPr>
       <w:r>
-        <w:t xml:space="preserve">What are the most expensive </w:t>
-      </w:r>
-      <w:proofErr w:type="spellStart"/>
-      <w:r>
-        <w:t>AirBnBs</w:t>
-      </w:r>
-      <w:proofErr w:type="spellEnd"/>
-      <w:r>
-        <w:t xml:space="preserve">? Least expensive? </w:t>
+        <w:t xml:space="preserve">What are the most expensive AirBnBs? Least expensive? </w:t>
+      </w:r>
+    </w:p>
+    <w:p>
+      <w:pPr>
+        <w:rPr>
+          <w:i/>
+          <w:iCs/>
+        </w:rPr>
+      </w:pPr>
+      <w:r>
+        <w:rPr>
+          <w:i/>
+          <w:iCs/>
+        </w:rPr>
+        <w:t>Understanding customer behavior to inform types and styles</w:t>
       </w:r>
     </w:p>
     <w:p>
@@ -87,19 +120,11 @@
         <w:pStyle w:val="ListParagraph"/>
         <w:numPr>
           <w:ilvl w:val="0"/>
-          <w:numId w:val="1"/>
+          <w:numId w:val="4"/>
         </w:numPr>
       </w:pPr>
       <w:r>
-        <w:t xml:space="preserve">On average, how often did customers stay in an </w:t>
-      </w:r>
-      <w:proofErr w:type="spellStart"/>
-      <w:r>
-        <w:t>AirBnB</w:t>
-      </w:r>
-      <w:proofErr w:type="spellEnd"/>
-      <w:r>
-        <w:t xml:space="preserve">? What is the mean? </w:t>
+        <w:t>On average, how often did customers stay in an AirBnB? i.e., What is the mean?</w:t>
       </w:r>
     </w:p>
     <w:p>
@@ -107,19 +132,26 @@
         <w:pStyle w:val="ListParagraph"/>
         <w:numPr>
           <w:ilvl w:val="0"/>
-          <w:numId w:val="1"/>
+          <w:numId w:val="4"/>
         </w:numPr>
       </w:pPr>
       <w:r>
-        <w:t xml:space="preserve">What is the correlation between reviews and time available to rent </w:t>
-      </w:r>
-      <w:proofErr w:type="spellStart"/>
-      <w:r>
-        <w:t>AirBnB</w:t>
-      </w:r>
-      <w:proofErr w:type="spellEnd"/>
-      <w:r>
-        <w:t xml:space="preserve">? </w:t>
+        <w:t xml:space="preserve">What is the correlation between reviews and time available to rent AirBnB? </w:t>
+      </w:r>
+    </w:p>
+    <w:p>
+      <w:pPr>
+        <w:rPr>
+          <w:i/>
+          <w:iCs/>
+        </w:rPr>
+      </w:pPr>
+      <w:r>
+        <w:rPr>
+          <w:i/>
+          <w:iCs/>
+        </w:rPr>
+        <w:t>Understanding historical data and correlations to project future plans</w:t>
       </w:r>
     </w:p>
     <w:p>
@@ -127,11 +159,11 @@
         <w:pStyle w:val="ListParagraph"/>
         <w:numPr>
           <w:ilvl w:val="0"/>
-          <w:numId w:val="1"/>
+          <w:numId w:val="5"/>
         </w:numPr>
       </w:pPr>
       <w:r>
-        <w:t xml:space="preserve">What comparisons can be made between 2020 and 2023 dataset, e.g.: </w:t>
+        <w:t>What comparisons can be made between 2020 and 2023 dataset, e.g.:</w:t>
       </w:r>
     </w:p>
     <w:p>
@@ -139,11 +171,14 @@
         <w:pStyle w:val="ListParagraph"/>
         <w:numPr>
           <w:ilvl w:val="1"/>
-          <w:numId w:val="1"/>
+          <w:numId w:val="5"/>
         </w:numPr>
       </w:pPr>
       <w:r>
-        <w:t>Number of rentals</w:t>
+        <w:t>Number of rental</w:t>
+      </w:r>
+      <w:r>
+        <w:t>s</w:t>
       </w:r>
     </w:p>
     <w:p>
@@ -151,11 +186,14 @@
         <w:pStyle w:val="ListParagraph"/>
         <w:numPr>
           <w:ilvl w:val="1"/>
-          <w:numId w:val="1"/>
+          <w:numId w:val="5"/>
         </w:numPr>
       </w:pPr>
       <w:r>
-        <w:t>Price of rentals</w:t>
+        <w:t>Price of rental</w:t>
+      </w:r>
+      <w:r>
+        <w:t>s</w:t>
       </w:r>
     </w:p>
     <w:p>
@@ -163,7 +201,7 @@
         <w:pStyle w:val="ListParagraph"/>
         <w:numPr>
           <w:ilvl w:val="1"/>
-          <w:numId w:val="1"/>
+          <w:numId w:val="5"/>
         </w:numPr>
       </w:pPr>
       <w:r>
@@ -171,6 +209,12 @@
       </w:r>
     </w:p>
     <w:p>
+      <w:pPr>
+        <w:rPr>
+          <w:b/>
+          <w:bCs/>
+        </w:rPr>
+      </w:pPr>
       <w:r>
         <w:rPr>
           <w:b/>
@@ -184,48 +228,50 @@
         <w:pStyle w:val="ListParagraph"/>
         <w:numPr>
           <w:ilvl w:val="0"/>
-          <w:numId w:val="2"/>
+          <w:numId w:val="6"/>
         </w:numPr>
       </w:pPr>
       <w:r>
-        <w:t xml:space="preserve">Summary table to answer </w:t>
-      </w:r>
-      <w:proofErr w:type="gramStart"/>
-      <w:r>
-        <w:t>questions</w:t>
-      </w:r>
-      <w:proofErr w:type="gramEnd"/>
+        <w:t>Summary table to answer questions</w:t>
+      </w:r>
     </w:p>
     <w:p>
       <w:pPr>
         <w:pStyle w:val="ListParagraph"/>
         <w:numPr>
           <w:ilvl w:val="0"/>
-          <w:numId w:val="2"/>
+          <w:numId w:val="6"/>
         </w:numPr>
       </w:pPr>
       <w:r>
-        <w:t>Bar graphs</w:t>
+        <w:t xml:space="preserve">Data visualization (e.g., bar graph, etc.) </w:t>
       </w:r>
     </w:p>
+    <w:p>
+      <w:pPr>
+        <w:pStyle w:val="ListParagraph"/>
+        <w:numPr>
+          <w:ilvl w:val="0"/>
+          <w:numId w:val="6"/>
+        </w:numPr>
+      </w:pPr>
+      <w:r>
+        <w:t>Analysis and recommendations based on analyzed data</w:t>
+      </w:r>
+    </w:p>
+    <w:p/>
     <w:p>
       <w:r>
         <w:rPr>
           <w:b/>
           <w:bCs/>
         </w:rPr>
-        <w:t xml:space="preserve">Source: </w:t>
-      </w:r>
-      <w:hyperlink r:id="rId5" w:history="1">
-        <w:r>
-          <w:rPr>
-            <w:rStyle w:val="Hyperlink"/>
-          </w:rPr>
-          <w:t>https://www.kaggle.com/datasets/kritikseth/us-airbnb-open-data</w:t>
-        </w:r>
-      </w:hyperlink>
+        <w:t>Source:</w:t>
+      </w:r>
+      <w:r>
+        <w:t xml:space="preserve"> https://www.kaggle.com/datasets/kritikseth/us-airbnb-open-data</w:t>
+      </w:r>
     </w:p>
-    <w:p/>
     <w:sectPr>
       <w:pgSz w:w="12240" w:h="15840"/>
       <w:pgMar w:top="1440" w:right="1440" w:bottom="1440" w:left="1440" w:header="720" w:footer="720" w:gutter="0"/>
@@ -239,6 +285,362 @@
 <file path=word/numbering.xml><?xml version="1.0" encoding="utf-8"?>
 <w:numbering xmlns:wpc="http://schemas.microsoft.com/office/word/2010/wordprocessingCanvas" xmlns:cx="http://schemas.microsoft.com/office/drawing/2014/chartex" xmlns:cx1="http://schemas.microsoft.com/office/drawing/2015/9/8/chartex" xmlns:cx2="http://schemas.microsoft.com/office/drawing/2015/10/21/chartex" xmlns:cx3="http://schemas.microsoft.com/office/drawing/2016/5/9/chartex" xmlns:cx4="http://schemas.microsoft.com/office/drawing/2016/5/10/chartex" xmlns:cx5="http://schemas.microsoft.com/office/drawing/2016/5/11/chartex" xmlns:cx6="http://schemas.microsoft.com/office/drawing/2016/5/12/chartex" xmlns:cx7="http://schemas.microsoft.com/office/drawing/2016/5/13/chartex" xmlns:cx8="http://schemas.microsoft.com/office/drawing/2016/5/14/chartex" xmlns:mc="http://schemas.openxmlformats.org/markup-compatibility/2006" xmlns:aink="http://schemas.microsoft.com/office/drawing/2016/ink" xmlns:am3d="http://schemas.microsoft.com/office/drawing/2017/model3d" xmlns:o="urn:schemas-microsoft-com:office:office" xmlns:oel="http://schemas.microsoft.com/office/2019/extlst" xmlns:r="http://schemas.openxmlformats.org/officeDocument/2006/relationships" xmlns:m="http://schemas.openxmlformats.org/officeDocument/2006/math" xmlns:v="urn:schemas-microsoft-com:vml" xmlns:wp14="http://schemas.microsoft.com/office/word/2010/wordprocessingDrawing" xmlns:wp="http://schemas.openxmlformats.org/drawingml/2006/wordprocessingDrawing" xmlns:w10="urn:schemas-microsoft-com:office:word" xmlns:w="http://schemas.openxmlformats.org/wordprocessingml/2006/main" xmlns:w14="http://schemas.microsoft.com/office/word/2010/wordml" xmlns:w15="http://schemas.microsoft.com/office/word/2012/wordml" xmlns:w16cex="http://schemas.microsoft.com/office/word/2018/wordml/cex" xmlns:w16cid="http://schemas.microsoft.com/office/word/2016/wordml/cid" xmlns:w16="http://schemas.microsoft.com/office/word/2018/wordml" xmlns:w16sdtdh="http://schemas.microsoft.com/office/word/2020/wordml/sdtdatahash" xmlns:w16se="http://schemas.microsoft.com/office/word/2015/wordml/symex" xmlns:wpg="http://schemas.microsoft.com/office/word/2010/wordprocessingGroup" xmlns:wpi="http://schemas.microsoft.com/office/word/2010/wordprocessingInk" xmlns:wne="http://schemas.microsoft.com/office/word/2006/wordml" xmlns:wps="http://schemas.microsoft.com/office/word/2010/wordprocessingShape" mc:Ignorable="w14 w15 w16se w16cid w16 w16cex w16sdtdh wp14">
   <w:abstractNum w:abstractNumId="0" w15:restartNumberingAfterBreak="0">
+    <w:nsid w:val="03271FE0"/>
+    <w:multiLevelType w:val="hybridMultilevel"/>
+    <w:tmpl w:val="EFD44A7A"/>
+    <w:lvl w:ilvl="0" w:tplc="0409000F">
+      <w:start w:val="1"/>
+      <w:numFmt w:val="decimal"/>
+      <w:lvlText w:val="%1."/>
+      <w:lvlJc w:val="left"/>
+      <w:pPr>
+        <w:ind w:left="720" w:hanging="360"/>
+      </w:pPr>
+      <w:rPr>
+        <w:rFonts w:hint="default"/>
+      </w:rPr>
+    </w:lvl>
+    <w:lvl w:ilvl="1" w:tplc="04090019" w:tentative="1">
+      <w:start w:val="1"/>
+      <w:numFmt w:val="lowerLetter"/>
+      <w:lvlText w:val="%2."/>
+      <w:lvlJc w:val="left"/>
+      <w:pPr>
+        <w:ind w:left="1440" w:hanging="360"/>
+      </w:pPr>
+    </w:lvl>
+    <w:lvl w:ilvl="2" w:tplc="0409001B" w:tentative="1">
+      <w:start w:val="1"/>
+      <w:numFmt w:val="lowerRoman"/>
+      <w:lvlText w:val="%3."/>
+      <w:lvlJc w:val="right"/>
+      <w:pPr>
+        <w:ind w:left="2160" w:hanging="180"/>
+      </w:pPr>
+    </w:lvl>
+    <w:lvl w:ilvl="3" w:tplc="0409000F" w:tentative="1">
+      <w:start w:val="1"/>
+      <w:numFmt w:val="decimal"/>
+      <w:lvlText w:val="%4."/>
+      <w:lvlJc w:val="left"/>
+      <w:pPr>
+        <w:ind w:left="2880" w:hanging="360"/>
+      </w:pPr>
+    </w:lvl>
+    <w:lvl w:ilvl="4" w:tplc="04090019" w:tentative="1">
+      <w:start w:val="1"/>
+      <w:numFmt w:val="lowerLetter"/>
+      <w:lvlText w:val="%5."/>
+      <w:lvlJc w:val="left"/>
+      <w:pPr>
+        <w:ind w:left="3600" w:hanging="360"/>
+      </w:pPr>
+    </w:lvl>
+    <w:lvl w:ilvl="5" w:tplc="0409001B" w:tentative="1">
+      <w:start w:val="1"/>
+      <w:numFmt w:val="lowerRoman"/>
+      <w:lvlText w:val="%6."/>
+      <w:lvlJc w:val="right"/>
+      <w:pPr>
+        <w:ind w:left="4320" w:hanging="180"/>
+      </w:pPr>
+    </w:lvl>
+    <w:lvl w:ilvl="6" w:tplc="0409000F" w:tentative="1">
+      <w:start w:val="1"/>
+      <w:numFmt w:val="decimal"/>
+      <w:lvlText w:val="%7."/>
+      <w:lvlJc w:val="left"/>
+      <w:pPr>
+        <w:ind w:left="5040" w:hanging="360"/>
+      </w:pPr>
+    </w:lvl>
+    <w:lvl w:ilvl="7" w:tplc="04090019" w:tentative="1">
+      <w:start w:val="1"/>
+      <w:numFmt w:val="lowerLetter"/>
+      <w:lvlText w:val="%8."/>
+      <w:lvlJc w:val="left"/>
+      <w:pPr>
+        <w:ind w:left="5760" w:hanging="360"/>
+      </w:pPr>
+    </w:lvl>
+    <w:lvl w:ilvl="8" w:tplc="0409001B" w:tentative="1">
+      <w:start w:val="1"/>
+      <w:numFmt w:val="lowerRoman"/>
+      <w:lvlText w:val="%9."/>
+      <w:lvlJc w:val="right"/>
+      <w:pPr>
+        <w:ind w:left="6480" w:hanging="180"/>
+      </w:pPr>
+    </w:lvl>
+  </w:abstractNum>
+  <w:abstractNum w:abstractNumId="1" w15:restartNumberingAfterBreak="0">
+    <w:nsid w:val="10442954"/>
+    <w:multiLevelType w:val="hybridMultilevel"/>
+    <w:tmpl w:val="9D02C8EA"/>
+    <w:lvl w:ilvl="0" w:tplc="0409000F">
+      <w:start w:val="1"/>
+      <w:numFmt w:val="decimal"/>
+      <w:lvlText w:val="%1."/>
+      <w:lvlJc w:val="left"/>
+      <w:pPr>
+        <w:ind w:left="720" w:hanging="360"/>
+      </w:pPr>
+      <w:rPr>
+        <w:rFonts w:hint="default"/>
+      </w:rPr>
+    </w:lvl>
+    <w:lvl w:ilvl="1" w:tplc="04090019" w:tentative="1">
+      <w:start w:val="1"/>
+      <w:numFmt w:val="lowerLetter"/>
+      <w:lvlText w:val="%2."/>
+      <w:lvlJc w:val="left"/>
+      <w:pPr>
+        <w:ind w:left="1440" w:hanging="360"/>
+      </w:pPr>
+    </w:lvl>
+    <w:lvl w:ilvl="2" w:tplc="0409001B" w:tentative="1">
+      <w:start w:val="1"/>
+      <w:numFmt w:val="lowerRoman"/>
+      <w:lvlText w:val="%3."/>
+      <w:lvlJc w:val="right"/>
+      <w:pPr>
+        <w:ind w:left="2160" w:hanging="180"/>
+      </w:pPr>
+    </w:lvl>
+    <w:lvl w:ilvl="3" w:tplc="0409000F" w:tentative="1">
+      <w:start w:val="1"/>
+      <w:numFmt w:val="decimal"/>
+      <w:lvlText w:val="%4."/>
+      <w:lvlJc w:val="left"/>
+      <w:pPr>
+        <w:ind w:left="2880" w:hanging="360"/>
+      </w:pPr>
+    </w:lvl>
+    <w:lvl w:ilvl="4" w:tplc="04090019" w:tentative="1">
+      <w:start w:val="1"/>
+      <w:numFmt w:val="lowerLetter"/>
+      <w:lvlText w:val="%5."/>
+      <w:lvlJc w:val="left"/>
+      <w:pPr>
+        <w:ind w:left="3600" w:hanging="360"/>
+      </w:pPr>
+    </w:lvl>
+    <w:lvl w:ilvl="5" w:tplc="0409001B" w:tentative="1">
+      <w:start w:val="1"/>
+      <w:numFmt w:val="lowerRoman"/>
+      <w:lvlText w:val="%6."/>
+      <w:lvlJc w:val="right"/>
+      <w:pPr>
+        <w:ind w:left="4320" w:hanging="180"/>
+      </w:pPr>
+    </w:lvl>
+    <w:lvl w:ilvl="6" w:tplc="0409000F" w:tentative="1">
+      <w:start w:val="1"/>
+      <w:numFmt w:val="decimal"/>
+      <w:lvlText w:val="%7."/>
+      <w:lvlJc w:val="left"/>
+      <w:pPr>
+        <w:ind w:left="5040" w:hanging="360"/>
+      </w:pPr>
+    </w:lvl>
+    <w:lvl w:ilvl="7" w:tplc="04090019" w:tentative="1">
+      <w:start w:val="1"/>
+      <w:numFmt w:val="lowerLetter"/>
+      <w:lvlText w:val="%8."/>
+      <w:lvlJc w:val="left"/>
+      <w:pPr>
+        <w:ind w:left="5760" w:hanging="360"/>
+      </w:pPr>
+    </w:lvl>
+    <w:lvl w:ilvl="8" w:tplc="0409001B" w:tentative="1">
+      <w:start w:val="1"/>
+      <w:numFmt w:val="lowerRoman"/>
+      <w:lvlText w:val="%9."/>
+      <w:lvlJc w:val="right"/>
+      <w:pPr>
+        <w:ind w:left="6480" w:hanging="180"/>
+      </w:pPr>
+    </w:lvl>
+  </w:abstractNum>
+  <w:abstractNum w:abstractNumId="2" w15:restartNumberingAfterBreak="0">
+    <w:nsid w:val="4A31029F"/>
+    <w:multiLevelType w:val="hybridMultilevel"/>
+    <w:tmpl w:val="2B48AC52"/>
+    <w:lvl w:ilvl="0" w:tplc="04090015">
+      <w:start w:val="1"/>
+      <w:numFmt w:val="upperLetter"/>
+      <w:lvlText w:val="%1."/>
+      <w:lvlJc w:val="left"/>
+      <w:pPr>
+        <w:ind w:left="720" w:hanging="360"/>
+      </w:pPr>
+      <w:rPr>
+        <w:rFonts w:hint="default"/>
+      </w:rPr>
+    </w:lvl>
+    <w:lvl w:ilvl="1" w:tplc="04090019" w:tentative="1">
+      <w:start w:val="1"/>
+      <w:numFmt w:val="lowerLetter"/>
+      <w:lvlText w:val="%2."/>
+      <w:lvlJc w:val="left"/>
+      <w:pPr>
+        <w:ind w:left="1440" w:hanging="360"/>
+      </w:pPr>
+    </w:lvl>
+    <w:lvl w:ilvl="2" w:tplc="0409001B" w:tentative="1">
+      <w:start w:val="1"/>
+      <w:numFmt w:val="lowerRoman"/>
+      <w:lvlText w:val="%3."/>
+      <w:lvlJc w:val="right"/>
+      <w:pPr>
+        <w:ind w:left="2160" w:hanging="180"/>
+      </w:pPr>
+    </w:lvl>
+    <w:lvl w:ilvl="3" w:tplc="0409000F" w:tentative="1">
+      <w:start w:val="1"/>
+      <w:numFmt w:val="decimal"/>
+      <w:lvlText w:val="%4."/>
+      <w:lvlJc w:val="left"/>
+      <w:pPr>
+        <w:ind w:left="2880" w:hanging="360"/>
+      </w:pPr>
+    </w:lvl>
+    <w:lvl w:ilvl="4" w:tplc="04090019" w:tentative="1">
+      <w:start w:val="1"/>
+      <w:numFmt w:val="lowerLetter"/>
+      <w:lvlText w:val="%5."/>
+      <w:lvlJc w:val="left"/>
+      <w:pPr>
+        <w:ind w:left="3600" w:hanging="360"/>
+      </w:pPr>
+    </w:lvl>
+    <w:lvl w:ilvl="5" w:tplc="0409001B" w:tentative="1">
+      <w:start w:val="1"/>
+      <w:numFmt w:val="lowerRoman"/>
+      <w:lvlText w:val="%6."/>
+      <w:lvlJc w:val="right"/>
+      <w:pPr>
+        <w:ind w:left="4320" w:hanging="180"/>
+      </w:pPr>
+    </w:lvl>
+    <w:lvl w:ilvl="6" w:tplc="0409000F" w:tentative="1">
+      <w:start w:val="1"/>
+      <w:numFmt w:val="decimal"/>
+      <w:lvlText w:val="%7."/>
+      <w:lvlJc w:val="left"/>
+      <w:pPr>
+        <w:ind w:left="5040" w:hanging="360"/>
+      </w:pPr>
+    </w:lvl>
+    <w:lvl w:ilvl="7" w:tplc="04090019" w:tentative="1">
+      <w:start w:val="1"/>
+      <w:numFmt w:val="lowerLetter"/>
+      <w:lvlText w:val="%8."/>
+      <w:lvlJc w:val="left"/>
+      <w:pPr>
+        <w:ind w:left="5760" w:hanging="360"/>
+      </w:pPr>
+    </w:lvl>
+    <w:lvl w:ilvl="8" w:tplc="0409001B" w:tentative="1">
+      <w:start w:val="1"/>
+      <w:numFmt w:val="lowerRoman"/>
+      <w:lvlText w:val="%9."/>
+      <w:lvlJc w:val="right"/>
+      <w:pPr>
+        <w:ind w:left="6480" w:hanging="180"/>
+      </w:pPr>
+    </w:lvl>
+  </w:abstractNum>
+  <w:abstractNum w:abstractNumId="3" w15:restartNumberingAfterBreak="0">
+    <w:nsid w:val="514F058A"/>
+    <w:multiLevelType w:val="hybridMultilevel"/>
+    <w:tmpl w:val="69D0EB12"/>
+    <w:lvl w:ilvl="0" w:tplc="0409000F">
+      <w:start w:val="1"/>
+      <w:numFmt w:val="decimal"/>
+      <w:lvlText w:val="%1."/>
+      <w:lvlJc w:val="left"/>
+      <w:pPr>
+        <w:ind w:left="720" w:hanging="360"/>
+      </w:pPr>
+      <w:rPr>
+        <w:rFonts w:hint="default"/>
+      </w:rPr>
+    </w:lvl>
+    <w:lvl w:ilvl="1" w:tplc="04090019">
+      <w:start w:val="1"/>
+      <w:numFmt w:val="lowerLetter"/>
+      <w:lvlText w:val="%2."/>
+      <w:lvlJc w:val="left"/>
+      <w:pPr>
+        <w:ind w:left="1440" w:hanging="360"/>
+      </w:pPr>
+    </w:lvl>
+    <w:lvl w:ilvl="2" w:tplc="0409001B" w:tentative="1">
+      <w:start w:val="1"/>
+      <w:numFmt w:val="lowerRoman"/>
+      <w:lvlText w:val="%3."/>
+      <w:lvlJc w:val="right"/>
+      <w:pPr>
+        <w:ind w:left="2160" w:hanging="180"/>
+      </w:pPr>
+    </w:lvl>
+    <w:lvl w:ilvl="3" w:tplc="0409000F" w:tentative="1">
+      <w:start w:val="1"/>
+      <w:numFmt w:val="decimal"/>
+      <w:lvlText w:val="%4."/>
+      <w:lvlJc w:val="left"/>
+      <w:pPr>
+        <w:ind w:left="2880" w:hanging="360"/>
+      </w:pPr>
+    </w:lvl>
+    <w:lvl w:ilvl="4" w:tplc="04090019" w:tentative="1">
+      <w:start w:val="1"/>
+      <w:numFmt w:val="lowerLetter"/>
+      <w:lvlText w:val="%5."/>
+      <w:lvlJc w:val="left"/>
+      <w:pPr>
+        <w:ind w:left="3600" w:hanging="360"/>
+      </w:pPr>
+    </w:lvl>
+    <w:lvl w:ilvl="5" w:tplc="0409001B" w:tentative="1">
+      <w:start w:val="1"/>
+      <w:numFmt w:val="lowerRoman"/>
+      <w:lvlText w:val="%6."/>
+      <w:lvlJc w:val="right"/>
+      <w:pPr>
+        <w:ind w:left="4320" w:hanging="180"/>
+      </w:pPr>
+    </w:lvl>
+    <w:lvl w:ilvl="6" w:tplc="0409000F" w:tentative="1">
+      <w:start w:val="1"/>
+      <w:numFmt w:val="decimal"/>
+      <w:lvlText w:val="%7."/>
+      <w:lvlJc w:val="left"/>
+      <w:pPr>
+        <w:ind w:left="5040" w:hanging="360"/>
+      </w:pPr>
+    </w:lvl>
+    <w:lvl w:ilvl="7" w:tplc="04090019" w:tentative="1">
+      <w:start w:val="1"/>
+      <w:numFmt w:val="lowerLetter"/>
+      <w:lvlText w:val="%8."/>
+      <w:lvlJc w:val="left"/>
+      <w:pPr>
+        <w:ind w:left="5760" w:hanging="360"/>
+      </w:pPr>
+    </w:lvl>
+    <w:lvl w:ilvl="8" w:tplc="0409001B" w:tentative="1">
+      <w:start w:val="1"/>
+      <w:numFmt w:val="lowerRoman"/>
+      <w:lvlText w:val="%9."/>
+      <w:lvlJc w:val="right"/>
+      <w:pPr>
+        <w:ind w:left="6480" w:hanging="180"/>
+      </w:pPr>
+    </w:lvl>
+  </w:abstractNum>
+  <w:abstractNum w:abstractNumId="4" w15:restartNumberingAfterBreak="0">
     <w:nsid w:val="516F5753"/>
     <w:multiLevelType w:val="hybridMultilevel"/>
     <w:tmpl w:val="37C4B3AC"/>
@@ -327,7 +729,7 @@
       </w:pPr>
     </w:lvl>
   </w:abstractNum>
-  <w:abstractNum w:abstractNumId="1" w15:restartNumberingAfterBreak="0">
+  <w:abstractNum w:abstractNumId="5" w15:restartNumberingAfterBreak="0">
     <w:nsid w:val="75656853"/>
     <w:multiLevelType w:val="hybridMultilevel"/>
     <w:tmpl w:val="51E664D8"/>
@@ -441,10 +843,22 @@
     </w:lvl>
   </w:abstractNum>
   <w:num w:numId="1" w16cid:durableId="992683891">
+    <w:abstractNumId w:val="4"/>
+  </w:num>
+  <w:num w:numId="2" w16cid:durableId="1219440567">
+    <w:abstractNumId w:val="5"/>
+  </w:num>
+  <w:num w:numId="3" w16cid:durableId="984701630">
     <w:abstractNumId w:val="0"/>
   </w:num>
-  <w:num w:numId="2" w16cid:durableId="1219440567">
+  <w:num w:numId="4" w16cid:durableId="1712343386">
     <w:abstractNumId w:val="1"/>
+  </w:num>
+  <w:num w:numId="5" w16cid:durableId="1422526511">
+    <w:abstractNumId w:val="3"/>
+  </w:num>
+  <w:num w:numId="6" w16cid:durableId="938098245">
+    <w:abstractNumId w:val="2"/>
   </w:num>
 </w:numbering>
 </file>

</xml_diff>

<commit_message>
Uploading updated Project Ideation to repository from group check-in
</commit_message>
<xml_diff>
--- a/Project Ideation/Project #1 Ideation_Submission for Approval.docx
+++ b/Project Ideation/Project #1 Ideation_Submission for Approval.docx
@@ -23,14 +23,10 @@
       </w:r>
       <w:r>
         <w:br/>
-      </w:r>
-      <w:r>
         <w:t>Size: 218K unique values</w:t>
       </w:r>
       <w:r>
         <w:br/>
-      </w:r>
-      <w:r>
         <w:t>Timeframe: 2020 &amp; 2023</w:t>
       </w:r>
     </w:p>
@@ -61,109 +57,129 @@
           <w:i/>
           <w:iCs/>
         </w:rPr>
-        <w:t>Understanding customer demand to inform investment decisions</w:t>
-      </w:r>
-    </w:p>
-    <w:p>
-      <w:pPr>
-        <w:pStyle w:val="ListParagraph"/>
-        <w:numPr>
-          <w:ilvl w:val="0"/>
-          <w:numId w:val="3"/>
-        </w:numPr>
-      </w:pPr>
-      <w:r>
-        <w:t xml:space="preserve">What are the most popular cities in the U.S. for Airbnb? </w:t>
-      </w:r>
-    </w:p>
-    <w:p>
-      <w:pPr>
-        <w:pStyle w:val="ListParagraph"/>
-        <w:numPr>
-          <w:ilvl w:val="0"/>
-          <w:numId w:val="3"/>
-        </w:numPr>
-      </w:pPr>
-      <w:r>
-        <w:t xml:space="preserve">What are the most popular rental timeframes? Is it different by city? </w:t>
-      </w:r>
-    </w:p>
-    <w:p>
-      <w:pPr>
-        <w:pStyle w:val="ListParagraph"/>
-        <w:numPr>
-          <w:ilvl w:val="0"/>
-          <w:numId w:val="3"/>
-        </w:numPr>
-      </w:pPr>
-      <w:r>
-        <w:t xml:space="preserve">What are the most expensive AirBnBs? Least expensive? </w:t>
-      </w:r>
-    </w:p>
-    <w:p>
-      <w:pPr>
+        <w:t xml:space="preserve">Understanding customer demand to inform investment </w:t>
+      </w:r>
+      <w:proofErr w:type="gramStart"/>
+      <w:r>
         <w:rPr>
           <w:i/>
           <w:iCs/>
         </w:rPr>
-      </w:pPr>
-      <w:r>
+        <w:t>decisions</w:t>
+      </w:r>
+      <w:proofErr w:type="gramEnd"/>
+    </w:p>
+    <w:p>
+      <w:pPr>
+        <w:pStyle w:val="ListParagraph"/>
+        <w:numPr>
+          <w:ilvl w:val="0"/>
+          <w:numId w:val="7"/>
+        </w:numPr>
+        <w:spacing w:line="276" w:lineRule="auto"/>
+      </w:pPr>
+      <w:r>
+        <w:t xml:space="preserve">What are the most popular cities in the U.S. for Airbnb? </w:t>
+      </w:r>
+    </w:p>
+    <w:p>
+      <w:pPr>
+        <w:pStyle w:val="ListParagraph"/>
+        <w:numPr>
+          <w:ilvl w:val="0"/>
+          <w:numId w:val="7"/>
+        </w:numPr>
+        <w:spacing w:line="276" w:lineRule="auto"/>
+      </w:pPr>
+      <w:r>
+        <w:t xml:space="preserve">What are the most expensive </w:t>
+      </w:r>
+      <w:proofErr w:type="spellStart"/>
+      <w:r>
+        <w:t>AirBnBs</w:t>
+      </w:r>
+      <w:proofErr w:type="spellEnd"/>
+      <w:r>
+        <w:t xml:space="preserve">? Least expensive? </w:t>
+      </w:r>
+    </w:p>
+    <w:p>
+      <w:pPr>
         <w:rPr>
           <w:i/>
           <w:iCs/>
         </w:rPr>
-        <w:t>Understanding customer behavior to inform types and styles</w:t>
-      </w:r>
-    </w:p>
-    <w:p>
-      <w:pPr>
-        <w:pStyle w:val="ListParagraph"/>
-        <w:numPr>
-          <w:ilvl w:val="0"/>
-          <w:numId w:val="4"/>
-        </w:numPr>
-      </w:pPr>
-      <w:r>
-        <w:t>On average, how often did customers stay in an AirBnB? i.e., What is the mean?</w:t>
-      </w:r>
-    </w:p>
-    <w:p>
-      <w:pPr>
-        <w:pStyle w:val="ListParagraph"/>
-        <w:numPr>
-          <w:ilvl w:val="0"/>
-          <w:numId w:val="4"/>
-        </w:numPr>
-      </w:pPr>
-      <w:r>
-        <w:t xml:space="preserve">What is the correlation between reviews and time available to rent AirBnB? </w:t>
-      </w:r>
-    </w:p>
-    <w:p>
-      <w:pPr>
+      </w:pPr>
+      <w:r>
         <w:rPr>
           <w:i/>
           <w:iCs/>
         </w:rPr>
-      </w:pPr>
+        <w:t xml:space="preserve">Understanding customer behavior to inform types and </w:t>
+      </w:r>
+      <w:proofErr w:type="gramStart"/>
       <w:r>
         <w:rPr>
           <w:i/>
           <w:iCs/>
         </w:rPr>
-        <w:t>Understanding historical data and correlations to project future plans</w:t>
-      </w:r>
+        <w:t>styles</w:t>
+      </w:r>
+      <w:proofErr w:type="gramEnd"/>
     </w:p>
     <w:p>
       <w:pPr>
         <w:pStyle w:val="ListParagraph"/>
         <w:numPr>
           <w:ilvl w:val="0"/>
-          <w:numId w:val="5"/>
+          <w:numId w:val="8"/>
         </w:numPr>
-      </w:pPr>
-      <w:r>
-        <w:t>What comparisons can be made between 2020 and 2023 dataset, e.g.:</w:t>
+        <w:spacing w:line="276" w:lineRule="auto"/>
+      </w:pPr>
+      <w:r>
+        <w:t xml:space="preserve">On average, how often did customers stay in an </w:t>
+      </w:r>
+      <w:proofErr w:type="spellStart"/>
+      <w:r>
+        <w:t>AirBnB</w:t>
+      </w:r>
+      <w:proofErr w:type="spellEnd"/>
+      <w:r>
+        <w:t>? i.e., What is the mean?</w:t>
+      </w:r>
+    </w:p>
+    <w:p>
+      <w:pPr>
+        <w:pStyle w:val="ListParagraph"/>
+        <w:numPr>
+          <w:ilvl w:val="0"/>
+          <w:numId w:val="8"/>
+        </w:numPr>
+        <w:spacing w:line="276" w:lineRule="auto"/>
+      </w:pPr>
+      <w:r>
+        <w:t xml:space="preserve">What is the correlation between reviews and time available to rent </w:t>
+      </w:r>
+      <w:proofErr w:type="spellStart"/>
+      <w:r>
+        <w:t>AirBnB</w:t>
+      </w:r>
+      <w:proofErr w:type="spellEnd"/>
+      <w:r>
+        <w:t xml:space="preserve">? </w:t>
+      </w:r>
+    </w:p>
+    <w:p>
+      <w:pPr>
+        <w:pStyle w:val="ListParagraph"/>
+        <w:numPr>
+          <w:ilvl w:val="0"/>
+          <w:numId w:val="8"/>
+        </w:numPr>
+        <w:spacing w:line="276" w:lineRule="auto"/>
+      </w:pPr>
+      <w:r>
+        <w:t xml:space="preserve">What are the most popular rental timeframes? Is it different by city? </w:t>
       </w:r>
     </w:p>
     <w:p>
@@ -171,14 +187,57 @@
         <w:pStyle w:val="ListParagraph"/>
         <w:numPr>
           <w:ilvl w:val="1"/>
-          <w:numId w:val="5"/>
+          <w:numId w:val="8"/>
         </w:numPr>
-      </w:pPr>
-      <w:r>
-        <w:t>Number of rental</w:t>
-      </w:r>
-      <w:r>
-        <w:t>s</w:t>
+        <w:spacing w:line="276" w:lineRule="auto"/>
+      </w:pPr>
+      <w:r>
+        <w:t xml:space="preserve">Does weather / season impact rentals (i.e., pull in weather channel </w:t>
+      </w:r>
+      <w:proofErr w:type="spellStart"/>
+      <w:r>
+        <w:t>api</w:t>
+      </w:r>
+      <w:proofErr w:type="spellEnd"/>
+      <w:r>
+        <w:t xml:space="preserve"> data) </w:t>
+      </w:r>
+    </w:p>
+    <w:p>
+      <w:pPr>
+        <w:rPr>
+          <w:i/>
+          <w:iCs/>
+        </w:rPr>
+      </w:pPr>
+      <w:r>
+        <w:rPr>
+          <w:i/>
+          <w:iCs/>
+        </w:rPr>
+        <w:t xml:space="preserve">Understanding historical data and correlations to project </w:t>
+      </w:r>
+      <w:proofErr w:type="gramStart"/>
+      <w:r>
+        <w:rPr>
+          <w:i/>
+          <w:iCs/>
+        </w:rPr>
+        <w:t>future plans</w:t>
+      </w:r>
+      <w:proofErr w:type="gramEnd"/>
+    </w:p>
+    <w:p>
+      <w:pPr>
+        <w:pStyle w:val="ListParagraph"/>
+        <w:numPr>
+          <w:ilvl w:val="0"/>
+          <w:numId w:val="9"/>
+        </w:numPr>
+        <w:spacing w:line="276" w:lineRule="auto"/>
+      </w:pPr>
+      <w:r>
+        <w:t>What comparisons can be made between 2020 and 2023 dataset, e.g.:</w:t>
       </w:r>
     </w:p>
     <w:p>
@@ -186,14 +245,12 @@
         <w:pStyle w:val="ListParagraph"/>
         <w:numPr>
           <w:ilvl w:val="1"/>
-          <w:numId w:val="5"/>
+          <w:numId w:val="9"/>
         </w:numPr>
-      </w:pPr>
-      <w:r>
-        <w:t>Price of rental</w:t>
-      </w:r>
-      <w:r>
-        <w:t>s</w:t>
+        <w:spacing w:line="276" w:lineRule="auto"/>
+      </w:pPr>
+      <w:r>
+        <w:t>Number of rentals</w:t>
       </w:r>
     </w:p>
     <w:p>
@@ -201,11 +258,54 @@
         <w:pStyle w:val="ListParagraph"/>
         <w:numPr>
           <w:ilvl w:val="1"/>
-          <w:numId w:val="5"/>
+          <w:numId w:val="9"/>
         </w:numPr>
+        <w:spacing w:line="276" w:lineRule="auto"/>
+      </w:pPr>
+      <w:r>
+        <w:t>Price of rentals</w:t>
+      </w:r>
+    </w:p>
+    <w:p>
+      <w:pPr>
+        <w:pStyle w:val="ListParagraph"/>
+        <w:numPr>
+          <w:ilvl w:val="1"/>
+          <w:numId w:val="9"/>
+        </w:numPr>
+        <w:spacing w:line="276" w:lineRule="auto"/>
       </w:pPr>
       <w:r>
         <w:t>Review of rentals</w:t>
+      </w:r>
+    </w:p>
+    <w:p>
+      <w:pPr>
+        <w:pStyle w:val="ListParagraph"/>
+        <w:numPr>
+          <w:ilvl w:val="0"/>
+          <w:numId w:val="9"/>
+        </w:numPr>
+        <w:spacing w:line="276" w:lineRule="auto"/>
+      </w:pPr>
+      <w:r>
+        <w:t xml:space="preserve">What was the impact of pandemic (i.e., COVID) </w:t>
+      </w:r>
+      <w:proofErr w:type="gramStart"/>
+      <w:r>
+        <w:t>of</w:t>
+      </w:r>
+      <w:proofErr w:type="gramEnd"/>
+      <w:r>
+        <w:t xml:space="preserve"> </w:t>
+      </w:r>
+      <w:proofErr w:type="spellStart"/>
+      <w:r>
+        <w:t>AirBnB</w:t>
+      </w:r>
+      <w:proofErr w:type="spellEnd"/>
+      <w:r>
+        <w:t xml:space="preserve"> rentals? </w:t>
       </w:r>
     </w:p>
     <w:p>
@@ -228,20 +328,27 @@
         <w:pStyle w:val="ListParagraph"/>
         <w:numPr>
           <w:ilvl w:val="0"/>
-          <w:numId w:val="6"/>
+          <w:numId w:val="10"/>
         </w:numPr>
-      </w:pPr>
-      <w:r>
-        <w:t>Summary table to answer questions</w:t>
-      </w:r>
+        <w:spacing w:line="276" w:lineRule="auto"/>
+      </w:pPr>
+      <w:r>
+        <w:t xml:space="preserve">Summary table to answer </w:t>
+      </w:r>
+      <w:proofErr w:type="gramStart"/>
+      <w:r>
+        <w:t>questions</w:t>
+      </w:r>
+      <w:proofErr w:type="gramEnd"/>
     </w:p>
     <w:p>
       <w:pPr>
         <w:pStyle w:val="ListParagraph"/>
         <w:numPr>
           <w:ilvl w:val="0"/>
-          <w:numId w:val="6"/>
+          <w:numId w:val="10"/>
         </w:numPr>
+        <w:spacing w:line="276" w:lineRule="auto"/>
       </w:pPr>
       <w:r>
         <w:t xml:space="preserve">Data visualization (e.g., bar graph, etc.) </w:t>
@@ -252,14 +359,19 @@
         <w:pStyle w:val="ListParagraph"/>
         <w:numPr>
           <w:ilvl w:val="0"/>
-          <w:numId w:val="6"/>
+          <w:numId w:val="10"/>
         </w:numPr>
-      </w:pPr>
-      <w:r>
-        <w:t>Analysis and recommendations based on analyzed data</w:t>
-      </w:r>
+        <w:spacing w:line="276" w:lineRule="auto"/>
+      </w:pPr>
+      <w:r>
+        <w:t xml:space="preserve">Analysis and recommendations based on analyzed </w:t>
+      </w:r>
+      <w:proofErr w:type="gramStart"/>
+      <w:r>
+        <w:t>data</w:t>
+      </w:r>
+      <w:proofErr w:type="gramEnd"/>
     </w:p>
-    <w:p/>
     <w:p>
       <w:r>
         <w:rPr>
@@ -272,6 +384,7 @@
         <w:t xml:space="preserve"> https://www.kaggle.com/datasets/kritikseth/us-airbnb-open-data</w:t>
       </w:r>
     </w:p>
+    <w:p/>
     <w:sectPr>
       <w:pgSz w:w="12240" w:h="15840"/>
       <w:pgMar w:top="1440" w:right="1440" w:bottom="1440" w:left="1440" w:header="720" w:footer="720" w:gutter="0"/>
@@ -389,7 +502,7 @@
         <w:rFonts w:hint="default"/>
       </w:rPr>
     </w:lvl>
-    <w:lvl w:ilvl="1" w:tplc="04090019" w:tentative="1">
+    <w:lvl w:ilvl="1" w:tplc="04090019">
       <w:start w:val="1"/>
       <w:numFmt w:val="lowerLetter"/>
       <w:lvlText w:val="%2."/>
@@ -859,6 +972,126 @@
   </w:num>
   <w:num w:numId="6" w16cid:durableId="938098245">
     <w:abstractNumId w:val="2"/>
+  </w:num>
+  <w:num w:numId="7" w16cid:durableId="1984580716">
+    <w:abstractNumId w:val="0"/>
+    <w:lvlOverride w:ilvl="0">
+      <w:startOverride w:val="1"/>
+    </w:lvlOverride>
+    <w:lvlOverride w:ilvl="1">
+      <w:startOverride w:val="1"/>
+    </w:lvlOverride>
+    <w:lvlOverride w:ilvl="2">
+      <w:startOverride w:val="1"/>
+    </w:lvlOverride>
+    <w:lvlOverride w:ilvl="3">
+      <w:startOverride w:val="1"/>
+    </w:lvlOverride>
+    <w:lvlOverride w:ilvl="4">
+      <w:startOverride w:val="1"/>
+    </w:lvlOverride>
+    <w:lvlOverride w:ilvl="5">
+      <w:startOverride w:val="1"/>
+    </w:lvlOverride>
+    <w:lvlOverride w:ilvl="6">
+      <w:startOverride w:val="1"/>
+    </w:lvlOverride>
+    <w:lvlOverride w:ilvl="7">
+      <w:startOverride w:val="1"/>
+    </w:lvlOverride>
+    <w:lvlOverride w:ilvl="8">
+      <w:startOverride w:val="1"/>
+    </w:lvlOverride>
+  </w:num>
+  <w:num w:numId="8" w16cid:durableId="1327905804">
+    <w:abstractNumId w:val="1"/>
+    <w:lvlOverride w:ilvl="0">
+      <w:startOverride w:val="1"/>
+    </w:lvlOverride>
+    <w:lvlOverride w:ilvl="1">
+      <w:startOverride w:val="1"/>
+    </w:lvlOverride>
+    <w:lvlOverride w:ilvl="2">
+      <w:startOverride w:val="1"/>
+    </w:lvlOverride>
+    <w:lvlOverride w:ilvl="3">
+      <w:startOverride w:val="1"/>
+    </w:lvlOverride>
+    <w:lvlOverride w:ilvl="4">
+      <w:startOverride w:val="1"/>
+    </w:lvlOverride>
+    <w:lvlOverride w:ilvl="5">
+      <w:startOverride w:val="1"/>
+    </w:lvlOverride>
+    <w:lvlOverride w:ilvl="6">
+      <w:startOverride w:val="1"/>
+    </w:lvlOverride>
+    <w:lvlOverride w:ilvl="7">
+      <w:startOverride w:val="1"/>
+    </w:lvlOverride>
+    <w:lvlOverride w:ilvl="8">
+      <w:startOverride w:val="1"/>
+    </w:lvlOverride>
+  </w:num>
+  <w:num w:numId="9" w16cid:durableId="1133908291">
+    <w:abstractNumId w:val="3"/>
+    <w:lvlOverride w:ilvl="0">
+      <w:startOverride w:val="1"/>
+    </w:lvlOverride>
+    <w:lvlOverride w:ilvl="1">
+      <w:startOverride w:val="1"/>
+    </w:lvlOverride>
+    <w:lvlOverride w:ilvl="2">
+      <w:startOverride w:val="1"/>
+    </w:lvlOverride>
+    <w:lvlOverride w:ilvl="3">
+      <w:startOverride w:val="1"/>
+    </w:lvlOverride>
+    <w:lvlOverride w:ilvl="4">
+      <w:startOverride w:val="1"/>
+    </w:lvlOverride>
+    <w:lvlOverride w:ilvl="5">
+      <w:startOverride w:val="1"/>
+    </w:lvlOverride>
+    <w:lvlOverride w:ilvl="6">
+      <w:startOverride w:val="1"/>
+    </w:lvlOverride>
+    <w:lvlOverride w:ilvl="7">
+      <w:startOverride w:val="1"/>
+    </w:lvlOverride>
+    <w:lvlOverride w:ilvl="8">
+      <w:startOverride w:val="1"/>
+    </w:lvlOverride>
+  </w:num>
+  <w:num w:numId="10" w16cid:durableId="1318072506">
+    <w:abstractNumId w:val="2"/>
+    <w:lvlOverride w:ilvl="0">
+      <w:startOverride w:val="1"/>
+    </w:lvlOverride>
+    <w:lvlOverride w:ilvl="1">
+      <w:startOverride w:val="1"/>
+    </w:lvlOverride>
+    <w:lvlOverride w:ilvl="2">
+      <w:startOverride w:val="1"/>
+    </w:lvlOverride>
+    <w:lvlOverride w:ilvl="3">
+      <w:startOverride w:val="1"/>
+    </w:lvlOverride>
+    <w:lvlOverride w:ilvl="4">
+      <w:startOverride w:val="1"/>
+    </w:lvlOverride>
+    <w:lvlOverride w:ilvl="5">
+      <w:startOverride w:val="1"/>
+    </w:lvlOverride>
+    <w:lvlOverride w:ilvl="6">
+      <w:startOverride w:val="1"/>
+    </w:lvlOverride>
+    <w:lvlOverride w:ilvl="7">
+      <w:startOverride w:val="1"/>
+    </w:lvlOverride>
+    <w:lvlOverride w:ilvl="8">
+      <w:startOverride w:val="1"/>
+    </w:lvlOverride>
   </w:num>
 </w:numbering>
 </file>
@@ -1263,6 +1496,10 @@
   <w:style w:type="paragraph" w:default="1" w:styleId="Normal">
     <w:name w:val="Normal"/>
     <w:qFormat/>
+    <w:rsid w:val="00C518DE"/>
+    <w:pPr>
+      <w:spacing w:line="276" w:lineRule="auto"/>
+    </w:pPr>
   </w:style>
   <w:style w:type="paragraph" w:styleId="Heading1">
     <w:name w:val="heading 1"/>
@@ -1275,7 +1512,7 @@
     <w:pPr>
       <w:keepNext/>
       <w:keepLines/>
-      <w:spacing w:before="360" w:after="80"/>
+      <w:spacing w:before="360" w:after="80" w:line="278" w:lineRule="auto"/>
       <w:outlineLvl w:val="0"/>
     </w:pPr>
     <w:rPr>
@@ -1298,7 +1535,7 @@
     <w:pPr>
       <w:keepNext/>
       <w:keepLines/>
-      <w:spacing w:before="160" w:after="80"/>
+      <w:spacing w:before="160" w:after="80" w:line="278" w:lineRule="auto"/>
       <w:outlineLvl w:val="1"/>
     </w:pPr>
     <w:rPr>
@@ -1321,7 +1558,7 @@
     <w:pPr>
       <w:keepNext/>
       <w:keepLines/>
-      <w:spacing w:before="160" w:after="80"/>
+      <w:spacing w:before="160" w:after="80" w:line="278" w:lineRule="auto"/>
       <w:outlineLvl w:val="2"/>
     </w:pPr>
     <w:rPr>
@@ -1344,7 +1581,7 @@
     <w:pPr>
       <w:keepNext/>
       <w:keepLines/>
-      <w:spacing w:before="80" w:after="40"/>
+      <w:spacing w:before="80" w:after="40" w:line="278" w:lineRule="auto"/>
       <w:outlineLvl w:val="3"/>
     </w:pPr>
     <w:rPr>
@@ -1367,7 +1604,7 @@
     <w:pPr>
       <w:keepNext/>
       <w:keepLines/>
-      <w:spacing w:before="80" w:after="40"/>
+      <w:spacing w:before="80" w:after="40" w:line="278" w:lineRule="auto"/>
       <w:outlineLvl w:val="4"/>
     </w:pPr>
     <w:rPr>
@@ -1388,7 +1625,7 @@
     <w:pPr>
       <w:keepNext/>
       <w:keepLines/>
-      <w:spacing w:before="40" w:after="0"/>
+      <w:spacing w:before="40" w:after="0" w:line="278" w:lineRule="auto"/>
       <w:outlineLvl w:val="5"/>
     </w:pPr>
     <w:rPr>
@@ -1411,7 +1648,7 @@
     <w:pPr>
       <w:keepNext/>
       <w:keepLines/>
-      <w:spacing w:before="40" w:after="0"/>
+      <w:spacing w:before="40" w:after="0" w:line="278" w:lineRule="auto"/>
       <w:outlineLvl w:val="6"/>
     </w:pPr>
     <w:rPr>
@@ -1432,7 +1669,7 @@
     <w:pPr>
       <w:keepNext/>
       <w:keepLines/>
-      <w:spacing w:after="0"/>
+      <w:spacing w:after="0" w:line="278" w:lineRule="auto"/>
       <w:outlineLvl w:val="7"/>
     </w:pPr>
     <w:rPr>
@@ -1455,7 +1692,7 @@
     <w:pPr>
       <w:keepNext/>
       <w:keepLines/>
-      <w:spacing w:after="0"/>
+      <w:spacing w:after="0" w:line="278" w:lineRule="auto"/>
       <w:outlineLvl w:val="8"/>
     </w:pPr>
     <w:rPr>
@@ -1655,6 +1892,7 @@
       <w:numPr>
         <w:ilvl w:val="1"/>
       </w:numPr>
+      <w:spacing w:line="278" w:lineRule="auto"/>
     </w:pPr>
     <w:rPr>
       <w:rFonts w:eastAsiaTheme="majorEastAsia" w:cstheme="majorBidi"/>
@@ -1687,7 +1925,7 @@
     <w:qFormat/>
     <w:rsid w:val="00C7491A"/>
     <w:pPr>
-      <w:spacing w:before="160"/>
+      <w:spacing w:before="160" w:line="278" w:lineRule="auto"/>
       <w:jc w:val="center"/>
     </w:pPr>
     <w:rPr>
@@ -1715,6 +1953,7 @@
     <w:qFormat/>
     <w:rsid w:val="00C7491A"/>
     <w:pPr>
+      <w:spacing w:line="278" w:lineRule="auto"/>
       <w:ind w:left="720"/>
       <w:contextualSpacing/>
     </w:pPr>
@@ -1744,7 +1983,7 @@
         <w:top w:val="single" w:sz="4" w:space="10" w:color="0F4761" w:themeColor="accent1" w:themeShade="BF"/>
         <w:bottom w:val="single" w:sz="4" w:space="10" w:color="0F4761" w:themeColor="accent1" w:themeShade="BF"/>
       </w:pBdr>
-      <w:spacing w:before="360" w:after="360"/>
+      <w:spacing w:before="360" w:after="360" w:line="278" w:lineRule="auto"/>
       <w:ind w:left="864" w:right="864"/>
       <w:jc w:val="center"/>
     </w:pPr>

</xml_diff>